<commit_message>
update README and presentation
</commit_message>
<xml_diff>
--- a/Presentation/6° Desafio Engenharia de Computação 2018.docx
+++ b/Presentation/6° Desafio Engenharia de Computação 2018.docx
@@ -183,8 +183,84 @@
         </w:rPr>
         <w:t>Sensground</w:t>
       </w:r>
+      <w:r>
+        <w:rPr>
+          <w:rFonts w:ascii="Arial" w:hAnsi="Arial" w:cs="Arial"/>
+          <w:sz w:val="24"/>
+          <w:szCs w:val="24"/>
+        </w:rPr>
+        <w:t>.</w:t>
+      </w:r>
+    </w:p>
+    <w:p>
+      <w:pPr>
+        <w:spacing w:before="240" w:line="360" w:lineRule="auto"/>
+        <w:rPr>
+          <w:rFonts w:ascii="Arial" w:hAnsi="Arial" w:cs="Arial"/>
+          <w:sz w:val="24"/>
+          <w:szCs w:val="24"/>
+        </w:rPr>
+      </w:pPr>
+      <w:r>
+        <w:rPr>
+          <w:rFonts w:ascii="Arial" w:hAnsi="Arial" w:cs="Arial"/>
+          <w:b/>
+          <w:sz w:val="24"/>
+          <w:szCs w:val="24"/>
+        </w:rPr>
+        <w:t>Tema do Projeto:</w:t>
+      </w:r>
+    </w:p>
+    <w:p>
+      <w:pPr>
+        <w:ind w:firstLine="708"/>
+        <w:rPr>
+          <w:rFonts w:ascii="Arial" w:hAnsi="Arial" w:cs="Arial"/>
+          <w:sz w:val="24"/>
+          <w:szCs w:val="24"/>
+        </w:rPr>
+      </w:pPr>
       <w:bookmarkStart w:id="0" w:name="_GoBack"/>
-      <w:bookmarkEnd w:id="0"/>
+      <w:r>
+        <w:rPr>
+          <w:rFonts w:ascii="Arial" w:hAnsi="Arial" w:cs="Arial"/>
+          <w:sz w:val="24"/>
+          <w:szCs w:val="24"/>
+        </w:rPr>
+        <w:t>A</w:t>
+      </w:r>
+      <w:r>
+        <w:rPr>
+          <w:rFonts w:ascii="Arial" w:hAnsi="Arial" w:cs="Arial"/>
+          <w:sz w:val="24"/>
+          <w:szCs w:val="24"/>
+        </w:rPr>
+        <w:t>utomatizar e aumentar a eficácia da irrigação em diversas área</w:t>
+      </w:r>
+      <w:r>
+        <w:rPr>
+          <w:rFonts w:ascii="Arial" w:hAnsi="Arial" w:cs="Arial"/>
+          <w:sz w:val="24"/>
+          <w:szCs w:val="24"/>
+        </w:rPr>
+        <w:t xml:space="preserve">s, em conjunto com a redução do </w:t>
+      </w:r>
+      <w:r>
+        <w:rPr>
+          <w:rFonts w:ascii="Arial" w:hAnsi="Arial" w:cs="Arial"/>
+          <w:sz w:val="24"/>
+          <w:szCs w:val="24"/>
+        </w:rPr>
+        <w:t xml:space="preserve">desperdício de </w:t>
+      </w:r>
+      <w:r>
+        <w:rPr>
+          <w:rFonts w:ascii="Arial" w:hAnsi="Arial" w:cs="Arial"/>
+          <w:sz w:val="24"/>
+          <w:szCs w:val="24"/>
+        </w:rPr>
+        <w:t>água</w:t>
+      </w:r>
       <w:r>
         <w:rPr>
           <w:rFonts w:ascii="Arial" w:hAnsi="Arial" w:cs="Arial"/>
@@ -194,83 +270,7 @@
         <w:t>.</w:t>
       </w:r>
     </w:p>
-    <w:p>
-      <w:pPr>
-        <w:spacing w:before="240" w:line="360" w:lineRule="auto"/>
-        <w:rPr>
-          <w:rFonts w:ascii="Arial" w:hAnsi="Arial" w:cs="Arial"/>
-          <w:sz w:val="24"/>
-          <w:szCs w:val="24"/>
-        </w:rPr>
-      </w:pPr>
-      <w:r>
-        <w:rPr>
-          <w:rFonts w:ascii="Arial" w:hAnsi="Arial" w:cs="Arial"/>
-          <w:b/>
-          <w:sz w:val="24"/>
-          <w:szCs w:val="24"/>
-        </w:rPr>
-        <w:t>Tema do Projeto:</w:t>
-      </w:r>
-    </w:p>
-    <w:p>
-      <w:pPr>
-        <w:ind w:firstLine="708"/>
-        <w:rPr>
-          <w:rFonts w:ascii="Arial" w:hAnsi="Arial" w:cs="Arial"/>
-          <w:sz w:val="24"/>
-          <w:szCs w:val="24"/>
-        </w:rPr>
-      </w:pPr>
-      <w:r>
-        <w:rPr>
-          <w:rFonts w:ascii="Arial" w:hAnsi="Arial" w:cs="Arial"/>
-          <w:sz w:val="24"/>
-          <w:szCs w:val="24"/>
-        </w:rPr>
-        <w:t>A</w:t>
-      </w:r>
-      <w:r>
-        <w:rPr>
-          <w:rFonts w:ascii="Arial" w:hAnsi="Arial" w:cs="Arial"/>
-          <w:sz w:val="24"/>
-          <w:szCs w:val="24"/>
-        </w:rPr>
-        <w:t>utomatizar e aumentar a eficácia da irrigação em diversas área</w:t>
-      </w:r>
-      <w:r>
-        <w:rPr>
-          <w:rFonts w:ascii="Arial" w:hAnsi="Arial" w:cs="Arial"/>
-          <w:sz w:val="24"/>
-          <w:szCs w:val="24"/>
-        </w:rPr>
-        <w:t xml:space="preserve">s, em conjunto com a redução do </w:t>
-      </w:r>
-      <w:r>
-        <w:rPr>
-          <w:rFonts w:ascii="Arial" w:hAnsi="Arial" w:cs="Arial"/>
-          <w:sz w:val="24"/>
-          <w:szCs w:val="24"/>
-        </w:rPr>
-        <w:t xml:space="preserve">desperdício de </w:t>
-      </w:r>
-      <w:r>
-        <w:rPr>
-          <w:rFonts w:ascii="Arial" w:hAnsi="Arial" w:cs="Arial"/>
-          <w:sz w:val="24"/>
-          <w:szCs w:val="24"/>
-        </w:rPr>
-        <w:t>água</w:t>
-      </w:r>
-      <w:r>
-        <w:rPr>
-          <w:rFonts w:ascii="Arial" w:hAnsi="Arial" w:cs="Arial"/>
-          <w:sz w:val="24"/>
-          <w:szCs w:val="24"/>
-        </w:rPr>
-        <w:t>.</w:t>
-      </w:r>
-    </w:p>
+    <w:bookmarkEnd w:id="0"/>
     <w:p>
       <w:pPr>
         <w:spacing w:before="240" w:line="360" w:lineRule="auto"/>
@@ -496,6 +496,7 @@
     <w:lsdException w:name="HTML Sample" w:semiHidden="1" w:unhideWhenUsed="1"/>
     <w:lsdException w:name="HTML Typewriter" w:semiHidden="1" w:unhideWhenUsed="1"/>
     <w:lsdException w:name="HTML Variable" w:semiHidden="1" w:unhideWhenUsed="1"/>
+    <w:lsdException w:name="Normal Table" w:semiHidden="1" w:unhideWhenUsed="1"/>
     <w:lsdException w:name="annotation subject" w:semiHidden="1" w:unhideWhenUsed="1"/>
     <w:lsdException w:name="No List" w:semiHidden="1" w:unhideWhenUsed="1"/>
     <w:lsdException w:name="Outline List 1" w:semiHidden="1" w:unhideWhenUsed="1"/>
@@ -539,8 +540,10 @@
     <w:lsdException w:name="Table Elegant" w:semiHidden="1" w:unhideWhenUsed="1"/>
     <w:lsdException w:name="Table Professional" w:semiHidden="1" w:unhideWhenUsed="1"/>
     <w:lsdException w:name="Table Subtle 1" w:semiHidden="1" w:unhideWhenUsed="1"/>
+    <w:lsdException w:name="Table Subtle 2" w:semiHidden="1" w:unhideWhenUsed="1"/>
     <w:lsdException w:name="Table Web 1" w:semiHidden="1" w:unhideWhenUsed="1"/>
     <w:lsdException w:name="Table Web 2" w:semiHidden="1" w:unhideWhenUsed="1"/>
+    <w:lsdException w:name="Table Web 3" w:semiHidden="1" w:unhideWhenUsed="1"/>
     <w:lsdException w:name="Balloon Text" w:semiHidden="1" w:unhideWhenUsed="1"/>
     <w:lsdException w:name="Table Grid" w:uiPriority="39"/>
     <w:lsdException w:name="Table Theme" w:semiHidden="1" w:unhideWhenUsed="1"/>

</xml_diff>